<commit_message>
more team to company change.
</commit_message>
<xml_diff>
--- a/素材/textdocs/team.docx
+++ b/素材/textdocs/team.docx
@@ -28,246 +28,116 @@
     </w:p>
     <w:p>
       <w:pPr>
-        <w:pStyle w:val="Heading5"/>
+        <w:pStyle w:val="NormalWeb"/>
         <w:rPr>
           <w:rFonts w:eastAsia="Times New Roman"/>
+          <w:b/>
+          <w:bCs/>
+          <w:sz w:val="20"/>
+          <w:szCs w:val="20"/>
+        </w:rPr>
+      </w:pPr>
+      <w:r>
+        <w:rPr>
+          <w:rFonts w:eastAsia="Times New Roman"/>
+          <w:b/>
+          <w:bCs/>
+          <w:sz w:val="20"/>
+          <w:szCs w:val="20"/>
+        </w:rPr>
+        <w:t>COMPANY &amp;</w:t>
+      </w:r>
+      <w:r>
+        <w:rPr>
+          <w:rFonts w:eastAsia="Times New Roman"/>
+          <w:b/>
+          <w:bCs/>
+          <w:sz w:val="20"/>
+          <w:szCs w:val="20"/>
+        </w:rPr>
+        <w:t xml:space="preserve"> TEAM</w:t>
+      </w:r>
+      <w:r>
+        <w:rPr>
           <w:lang w:val="en"/>
         </w:rPr>
-      </w:pPr>
+        <w:br/>
+      </w:r>
+      <w:r>
+        <w:t>The extensive work and research on microalgae accomplished in the lab at University of Toronto has laid down the foundation of the knowledge for our company. Our cutting-edge microfluidic technology along w</w:t>
+      </w:r>
+      <w:r>
+        <w:t xml:space="preserve">ith comprehensive understanding </w:t>
+      </w:r>
+      <w:r>
+        <w:t>and hands-on experience on microalgae provides and advanced platform to perform research and development for innovative biotech products. Innovation, passion and reputation are three pillars that construct the core competence of our</w:t>
+      </w:r>
+      <w:r>
+        <w:rPr>
+          <w:rFonts w:hint="eastAsia"/>
+        </w:rPr>
+        <w:t xml:space="preserve"> </w:t>
+      </w:r>
+      <w:r>
+        <w:t xml:space="preserve">company. At </w:t>
+      </w:r>
       <w:proofErr w:type="spellStart"/>
       <w:r>
-        <w:rPr>
-          <w:rFonts w:eastAsia="Times New Roman"/>
-          <w:lang w:val="en"/>
-        </w:rPr>
-        <w:t>Astaxanthin</w:t>
+        <w:t>Iconthin</w:t>
       </w:r>
       <w:proofErr w:type="spellEnd"/>
       <w:r>
-        <w:rPr>
-          <w:rFonts w:eastAsia="Times New Roman"/>
-          <w:lang w:val="en"/>
-        </w:rPr>
-        <w:t xml:space="preserve"> soft capsule</w:t>
+        <w:t>, we are dedicated to make everyone benefits from natural and health microalgae products, through the development of sustainable and innovative biotechnology.</w:t>
       </w:r>
     </w:p>
     <w:p>
       <w:pPr>
         <w:pStyle w:val="NormalWeb"/>
         <w:rPr>
+          <w:rFonts w:eastAsia="Times New Roman" w:hint="eastAsia"/>
           <w:lang w:val="en"/>
         </w:rPr>
       </w:pPr>
-      <w:r>
-        <w:rPr>
-          <w:lang w:val="en"/>
-        </w:rPr>
-        <w:br/>
-      </w:r>
-      <w:proofErr w:type="spellStart"/>
-      <w:r>
-        <w:rPr>
-          <w:lang w:val="en"/>
-        </w:rPr>
-        <w:t>Astaxanthin</w:t>
-      </w:r>
-      <w:proofErr w:type="spellEnd"/>
-      <w:r>
-        <w:rPr>
-          <w:lang w:val="en"/>
-        </w:rPr>
-        <w:t xml:space="preserve"> is the most powerful natural antioxidant that is ever discovered. So far, </w:t>
-      </w:r>
-      <w:proofErr w:type="spellStart"/>
-      <w:r>
-        <w:rPr>
-          <w:lang w:val="en"/>
-        </w:rPr>
-        <w:t>astaxanthin</w:t>
-      </w:r>
-      <w:proofErr w:type="spellEnd"/>
-      <w:r>
-        <w:rPr>
-          <w:lang w:val="en"/>
-        </w:rPr>
-        <w:t xml:space="preserve"> is one of the very few supplements that can cross the blood brain barrier and the strongest oxidant discovered in nature. The antioxidant power of </w:t>
-      </w:r>
-      <w:proofErr w:type="spellStart"/>
-      <w:r>
-        <w:rPr>
-          <w:lang w:val="en"/>
-        </w:rPr>
-        <w:t>Astaxanthin</w:t>
-      </w:r>
-      <w:proofErr w:type="spellEnd"/>
-      <w:r>
-        <w:rPr>
-          <w:lang w:val="en"/>
-        </w:rPr>
-        <w:t xml:space="preserve"> is 6000 times stronger than vitamin C, 550-1000 times than vitamin E, 10 times than beta0carotene, 60 times than </w:t>
-      </w:r>
-      <w:proofErr w:type="spellStart"/>
-      <w:r>
-        <w:rPr>
-          <w:lang w:val="en"/>
-        </w:rPr>
-        <w:t>grame</w:t>
-      </w:r>
-      <w:proofErr w:type="spellEnd"/>
-      <w:r>
-        <w:rPr>
-          <w:lang w:val="en"/>
-        </w:rPr>
-        <w:t xml:space="preserve"> seeds, 200 times than </w:t>
-      </w:r>
-      <w:proofErr w:type="spellStart"/>
-      <w:r>
-        <w:rPr>
-          <w:lang w:val="en"/>
-        </w:rPr>
-        <w:t>teapolyphenois</w:t>
-      </w:r>
-      <w:proofErr w:type="spellEnd"/>
-      <w:r>
-        <w:rPr>
-          <w:lang w:val="en"/>
-        </w:rPr>
-        <w:t xml:space="preserve">, and 150 times more effective than anthocyanin, 75 times than lipoic acid, 800 times than coenzyme Q10, and 7 times than lycopene. </w:t>
-      </w:r>
-    </w:p>
-    <w:p>
-      <w:pPr>
-        <w:rPr>
-          <w:rFonts w:eastAsia="Times New Roman"/>
-          <w:lang w:val="en"/>
-        </w:rPr>
-      </w:pPr>
-      <w:r>
-        <w:rPr>
-          <w:rFonts w:eastAsia="Times New Roman"/>
-          <w:lang w:val="en"/>
-        </w:rPr>
-        <w:br/>
-      </w:r>
-      <w:r>
-        <w:rPr>
-          <w:rFonts w:eastAsia="Times New Roman"/>
-          <w:lang w:val="en"/>
-        </w:rPr>
-        <w:br/>
-      </w:r>
-    </w:p>
-    <w:p>
-      <w:pPr>
-        <w:rPr>
-          <w:rFonts w:eastAsia="Times New Roman"/>
-          <w:lang w:val="en"/>
-        </w:rPr>
-      </w:pPr>
-      <w:bookmarkStart w:id="0" w:name="_GoBack"/>
-      <w:bookmarkEnd w:id="0"/>
-      <w:proofErr w:type="spellStart"/>
-      <w:r>
-        <w:rPr>
-          <w:rFonts w:eastAsia="Times New Roman"/>
-          <w:lang w:val="en"/>
-        </w:rPr>
-        <w:t>Astaxanthin</w:t>
-      </w:r>
-      <w:proofErr w:type="spellEnd"/>
-      <w:r>
-        <w:rPr>
-          <w:rFonts w:eastAsia="Times New Roman"/>
-          <w:lang w:val="en"/>
-        </w:rPr>
-        <w:t xml:space="preserve"> soft capsule</w:t>
-      </w:r>
     </w:p>
     <w:p>
       <w:pPr>
         <w:pStyle w:val="NormalWeb"/>
         <w:rPr>
-          <w:lang w:val="en"/>
+          <w:rFonts w:eastAsia="Times New Roman" w:hint="eastAsia"/>
         </w:rPr>
       </w:pPr>
-      <w:proofErr w:type="spellStart"/>
-      <w:r>
-        <w:rPr>
-          <w:lang w:val="en"/>
-        </w:rPr>
-        <w:t>Astaxanthin</w:t>
-      </w:r>
-      <w:proofErr w:type="spellEnd"/>
-      <w:r>
-        <w:rPr>
-          <w:lang w:val="en"/>
-        </w:rPr>
-        <w:t xml:space="preserve"> is the most powerful natural antioxidant that is ever discovered. So far, </w:t>
-      </w:r>
-      <w:proofErr w:type="spellStart"/>
-      <w:r>
-        <w:rPr>
-          <w:lang w:val="en"/>
-        </w:rPr>
-        <w:t>astaxanthin</w:t>
-      </w:r>
-      <w:proofErr w:type="spellEnd"/>
-      <w:r>
-        <w:rPr>
-          <w:lang w:val="en"/>
-        </w:rPr>
-        <w:t xml:space="preserve"> is one of the very few supplements that can cross the blood brain barrier and the strongest oxidant discovered in nature. The antioxidant power of </w:t>
-      </w:r>
-      <w:proofErr w:type="spellStart"/>
-      <w:r>
-        <w:rPr>
-          <w:lang w:val="en"/>
-        </w:rPr>
-        <w:t>Astaxanthin</w:t>
-      </w:r>
-      <w:proofErr w:type="spellEnd"/>
-      <w:r>
-        <w:rPr>
-          <w:lang w:val="en"/>
-        </w:rPr>
-        <w:t xml:space="preserve"> is 6000 times stronger than vitamin C, 550-1000 times than vitamin E, 10 times than beta0carotene, 60 times than </w:t>
-      </w:r>
-      <w:proofErr w:type="spellStart"/>
-      <w:r>
-        <w:rPr>
-          <w:lang w:val="en"/>
-        </w:rPr>
-        <w:t>grame</w:t>
-      </w:r>
-      <w:proofErr w:type="spellEnd"/>
-      <w:r>
-        <w:rPr>
-          <w:lang w:val="en"/>
-        </w:rPr>
-        <w:t xml:space="preserve"> seeds, 200 times than </w:t>
-      </w:r>
-      <w:proofErr w:type="spellStart"/>
-      <w:r>
-        <w:rPr>
-          <w:lang w:val="en"/>
-        </w:rPr>
-        <w:t>teapolyphenois</w:t>
-      </w:r>
-      <w:proofErr w:type="spellEnd"/>
-      <w:r>
-        <w:rPr>
-          <w:lang w:val="en"/>
-        </w:rPr>
-        <w:t xml:space="preserve">, and 150 times more effective than anthocyanin, 75 times than lipoic acid, 800 times than coenzyme Q10, and 7 times than lycopene. </w:t>
+      <w:r>
+        <w:rPr>
+          <w:rFonts w:eastAsia="Times New Roman"/>
+        </w:rPr>
+        <w:t>COMPANY NEWS</w:t>
       </w:r>
     </w:p>
     <w:p>
       <w:pPr>
-        <w:rPr>
-          <w:lang w:val="en"/>
+        <w:pStyle w:val="NormalWeb"/>
+        <w:rPr>
+          <w:rFonts w:eastAsia="Times New Roman"/>
         </w:rPr>
       </w:pPr>
+      <w:r>
+        <w:rPr>
+          <w:rFonts w:eastAsia="Times New Roman"/>
+        </w:rPr>
+        <w:t>ICONTHIN PARTICIPATES CHFA WEST</w:t>
+      </w:r>
     </w:p>
+    <w:p>
+      <w:r>
+        <w:t>Over four days in beautiful Vancouver, BC retailer will meet hundreds of natural health manufacturers, distributors, and brokers. With 65,000 square feet of innovative products, 650-plus industry-leading exhibitors,</w:t>
+      </w:r>
+      <w:bookmarkStart w:id="0" w:name="_GoBack"/>
+      <w:bookmarkEnd w:id="0"/>
+      <w:r>
+        <w:t xml:space="preserve"> and a wide range of educational seminars, CHFA West is your chance to network, learn and grow your business.</w:t>
+      </w:r>
+    </w:p>
+    <w:p/>
     <w:sectPr>
       <w:pgSz w:w="12240" w:h="15840"/>
       <w:pgMar w:top="1440" w:right="1440" w:bottom="1440" w:left="1440" w:header="720" w:footer="720" w:gutter="0"/>
@@ -723,7 +593,6 @@
   <w:style w:type="character" w:default="1" w:styleId="DefaultParagraphFont">
     <w:name w:val="Default Paragraph Font"/>
     <w:uiPriority w:val="1"/>
-    <w:semiHidden/>
     <w:unhideWhenUsed/>
   </w:style>
   <w:style w:type="table" w:default="1" w:styleId="TableNormal">
@@ -793,7 +662,6 @@
     <w:name w:val="Normal (Web)"/>
     <w:basedOn w:val="Normal"/>
     <w:uiPriority w:val="99"/>
-    <w:semiHidden/>
     <w:unhideWhenUsed/>
     <w:rsid w:val="00E05D3D"/>
     <w:pPr>

</xml_diff>